<commit_message>
made some fixxes sa repo
</commit_message>
<xml_diff>
--- a/Documentation.docx
+++ b/Documentation.docx
@@ -695,25 +695,6 @@
           <w:szCs w:val="24"/>
         </w:rPr>
         <w:t>Digital Image processing for Signature</w:t>
-      </w:r>
-    </w:p>
-    <w:p>
-      <w:pPr>
-        <w:rPr>
-          <w:rFonts w:ascii="Times New Roman" w:hAnsi="Times New Roman" w:cs="Times New Roman"/>
-          <w:b/>
-          <w:sz w:val="24"/>
-          <w:szCs w:val="24"/>
-        </w:rPr>
-      </w:pPr>
-      <w:r>
-        <w:rPr>
-          <w:rFonts w:ascii="Times New Roman" w:hAnsi="Times New Roman" w:cs="Times New Roman"/>
-          <w:b/>
-          <w:sz w:val="24"/>
-          <w:szCs w:val="24"/>
-        </w:rPr>
-        <w:t>Database Structure</w:t>
       </w:r>
     </w:p>
     <w:p>

</xml_diff>